<commit_message>
Guide and database change
</commit_message>
<xml_diff>
--- a/ProjectDocumentation.docx
+++ b/ProjectDocumentation.docx
@@ -319,25 +319,7 @@
           <w:sz w:val="24"/>
           <w:szCs w:val="24"/>
         </w:rPr>
-        <w:t xml:space="preserve">If there are posts in the </w:t>
-      </w:r>
-      <w:proofErr w:type="gramStart"/>
-      <w:r>
-        <w:rPr>
-          <w:rFonts w:cstheme="minorHAnsi"/>
-          <w:sz w:val="24"/>
-          <w:szCs w:val="24"/>
-        </w:rPr>
-        <w:t>database</w:t>
-      </w:r>
-      <w:proofErr w:type="gramEnd"/>
-      <w:r>
-        <w:rPr>
-          <w:rFonts w:cstheme="minorHAnsi"/>
-          <w:sz w:val="24"/>
-          <w:szCs w:val="24"/>
-        </w:rPr>
-        <w:t xml:space="preserve"> it should look like this. There are also comment fields for each post. If the user is not logged in these will show in red and not work.</w:t>
+        <w:t>If there are posts in the database it should look like this. There are also comment fields for each post. If the user is not logged in these will show in red and not work.</w:t>
       </w:r>
     </w:p>
     <w:p>
@@ -894,29 +876,7 @@
                 <w:sz w:val="24"/>
                 <w:szCs w:val="24"/>
               </w:rPr>
-              <w:t xml:space="preserve">MongoDB has been used to keep track of posts, </w:t>
-            </w:r>
-            <w:proofErr w:type="gramStart"/>
-            <w:r>
-              <w:rPr>
-                <w:rFonts w:cstheme="minorHAnsi"/>
-                <w:b w:val="0"/>
-                <w:bCs w:val="0"/>
-                <w:sz w:val="24"/>
-                <w:szCs w:val="24"/>
-              </w:rPr>
-              <w:t>users</w:t>
-            </w:r>
-            <w:proofErr w:type="gramEnd"/>
-            <w:r>
-              <w:rPr>
-                <w:rFonts w:cstheme="minorHAnsi"/>
-                <w:b w:val="0"/>
-                <w:bCs w:val="0"/>
-                <w:sz w:val="24"/>
-                <w:szCs w:val="24"/>
-              </w:rPr>
-              <w:t xml:space="preserve"> and comments</w:t>
+              <w:t>MongoDB has been used to keep track of posts, users and comments</w:t>
             </w:r>
           </w:p>
         </w:tc>
@@ -1452,6 +1412,63 @@
       </w:tr>
       <w:tr>
         <w:trPr>
+          <w:trHeight w:val="449"/>
+        </w:trPr>
+        <w:tc>
+          <w:tcPr>
+            <w:cnfStyle w:val="001000000000" w:firstRow="0" w:lastRow="0" w:firstColumn="1" w:lastColumn="0" w:oddVBand="0" w:evenVBand="0" w:oddHBand="0" w:evenHBand="0" w:firstRowFirstColumn="0" w:firstRowLastColumn="0" w:lastRowFirstColumn="0" w:lastRowLastColumn="0"/>
+            <w:tcW w:w="7802" w:type="dxa"/>
+            <w:shd w:val="clear" w:color="auto" w:fill="D9D9D9" w:themeFill="background1" w:themeFillShade="D9"/>
+          </w:tcPr>
+          <w:p>
+            <w:pPr>
+              <w:rPr>
+                <w:rFonts w:cstheme="minorHAnsi"/>
+                <w:b w:val="0"/>
+                <w:bCs w:val="0"/>
+                <w:sz w:val="24"/>
+                <w:szCs w:val="24"/>
+              </w:rPr>
+            </w:pPr>
+            <w:r>
+              <w:rPr>
+                <w:rFonts w:cstheme="minorHAnsi"/>
+                <w:b w:val="0"/>
+                <w:bCs w:val="0"/>
+                <w:sz w:val="24"/>
+                <w:szCs w:val="24"/>
+              </w:rPr>
+              <w:t>App works with a screen reader</w:t>
+            </w:r>
+          </w:p>
+        </w:tc>
+        <w:tc>
+          <w:tcPr>
+            <w:tcW w:w="1838" w:type="dxa"/>
+            <w:shd w:val="clear" w:color="auto" w:fill="D9D9D9" w:themeFill="background1" w:themeFillShade="D9"/>
+          </w:tcPr>
+          <w:p>
+            <w:pPr>
+              <w:cnfStyle w:val="000000000000" w:firstRow="0" w:lastRow="0" w:firstColumn="0" w:lastColumn="0" w:oddVBand="0" w:evenVBand="0" w:oddHBand="0" w:evenHBand="0" w:firstRowFirstColumn="0" w:firstRowLastColumn="0" w:lastRowFirstColumn="0" w:lastRowLastColumn="0"/>
+              <w:rPr>
+                <w:rFonts w:cstheme="minorHAnsi"/>
+                <w:sz w:val="24"/>
+                <w:szCs w:val="24"/>
+              </w:rPr>
+            </w:pPr>
+            <w:r>
+              <w:rPr>
+                <w:rFonts w:cstheme="minorHAnsi"/>
+                <w:sz w:val="24"/>
+                <w:szCs w:val="24"/>
+              </w:rPr>
+              <w:t>3</w:t>
+            </w:r>
+          </w:p>
+        </w:tc>
+      </w:tr>
+      <w:tr>
+        <w:trPr>
           <w:trHeight w:val="428"/>
         </w:trPr>
         <w:tc>
@@ -1502,7 +1519,17 @@
                 <w:sz w:val="24"/>
                 <w:szCs w:val="24"/>
               </w:rPr>
-              <w:t>30</w:t>
+              <w:t>3</w:t>
+            </w:r>
+            <w:r>
+              <w:rPr>
+                <w:rFonts w:cstheme="minorHAnsi"/>
+                <w:b/>
+                <w:bCs/>
+                <w:sz w:val="24"/>
+                <w:szCs w:val="24"/>
+              </w:rPr>
+              <w:t>3</w:t>
             </w:r>
           </w:p>
         </w:tc>

</xml_diff>